<commit_message>
Zum matheteil Antworten hinzugefügt
</commit_message>
<xml_diff>
--- a/Assignment 1.docx
+++ b/Assignment 1.docx
@@ -168,7 +168,7 @@
       <m:oMath>
         <m:r>
           <m:rPr>
-            <m:sty m:val="b"/>
+            <m:sty m:val="p"/>
           </m:rPr>
           <w:rPr>
             <w:rFonts w:ascii="Cambria Math" w:hAnsi="Cambria Math"/>
@@ -3542,7 +3542,87 @@
     </w:p>
     <w:p>
       <w:r>
-        <w:t xml:space="preserve">Die bisher betrachteten Transformationen gehören zu den linearen Transformationen. </w:t>
+        <w:t xml:space="preserve">Die bisher </w:t>
+      </w:r>
+      <w:r>
+        <w:t xml:space="preserve">betrachteten Transformationen gehören zu den linearen Transformationen. </w:t>
+      </w:r>
+    </w:p>
+    <w:p>
+      <w:r>
+        <w:lastRenderedPageBreak/>
+        <w:t xml:space="preserve">Bei linearen Strukturtransformationen wird die </w:t>
+      </w:r>
+      <w:r>
+        <w:t xml:space="preserve">Form der Objekte beibehalten. </w:t>
+      </w:r>
+      <w:r>
+        <w:t xml:space="preserve">Bei strukturverändernden </w:t>
+      </w:r>
+      <w:r>
+        <w:t>T</w:t>
+      </w:r>
+      <w:r>
+        <w:t xml:space="preserve">ransformationen ist </w:t>
+      </w:r>
+      <w:r>
+        <w:t xml:space="preserve">dies nicht der Fall, dort werden die relativen </w:t>
+      </w:r>
+      <w:proofErr w:type="spellStart"/>
+      <w:r>
+        <w:t>positionen</w:t>
+      </w:r>
+      <w:proofErr w:type="spellEnd"/>
+      <w:r>
+        <w:t xml:space="preserve"> der Vektoren zueinander verändert.</w:t>
+      </w:r>
+      <w:r>
+        <w:rPr>
+          <w:b/>
+          <w:bCs/>
+        </w:rPr>
+        <w:t xml:space="preserve"> </w:t>
+      </w:r>
+      <w:r>
+        <w:t>Beispiele dafür sind: Ver</w:t>
+      </w:r>
+      <w:r>
+        <w:t>jüngung und Verdrehung.</w:t>
+      </w:r>
+    </w:p>
+    <w:p>
+      <w:r>
+        <w:t xml:space="preserve">Eine Ebene kann mit &gt;2 </w:t>
+      </w:r>
+      <w:r>
+        <w:t>P</w:t>
+      </w:r>
+      <w:r>
+        <w:t xml:space="preserve">unkten dargestellt werden, zwischen denen eine Fläche </w:t>
+      </w:r>
+      <w:r>
+        <w:t>projiziert</w:t>
+      </w:r>
+      <w:r>
+        <w:t xml:space="preserve"> wird oder mittels einem Punkt und eine Angabe zur </w:t>
+      </w:r>
+      <w:r>
+        <w:t>Ausdehnung</w:t>
+      </w:r>
+      <w:r>
+        <w:t xml:space="preserve"> des Punktes in beliebige Richtungen. Z.B die </w:t>
+      </w:r>
+      <w:r>
+        <w:t>Darstellung</w:t>
+      </w:r>
+      <w:r>
+        <w:t xml:space="preserve"> eines Kreises mittels einem </w:t>
+      </w:r>
+      <w:r>
+        <w:t>P</w:t>
+      </w:r>
+      <w:r>
+        <w:t>unkt und einem Radius.</w:t>
       </w:r>
     </w:p>
     <w:p>
@@ -3550,48 +3630,18 @@
         <w:rPr>
           <w:b/>
           <w:bCs/>
+          <w:sz w:val="28"/>
+          <w:szCs w:val="28"/>
         </w:rPr>
       </w:pPr>
       <w:r>
         <w:rPr>
           <w:b/>
           <w:bCs/>
-        </w:rPr>
-        <w:t xml:space="preserve">Was unterscheidet </w:t>
-      </w:r>
-      <w:proofErr w:type="gramStart"/>
-      <w:r>
-        <w:rPr>
-          <w:b/>
-          <w:bCs/>
-        </w:rPr>
-        <w:t>lineare</w:t>
-      </w:r>
-      <w:proofErr w:type="gramEnd"/>
-      <w:r>
-        <w:rPr>
-          <w:b/>
-          <w:bCs/>
-        </w:rPr>
-        <w:t xml:space="preserve"> von strukturverändernden Transformationen? </w:t>
-      </w:r>
-    </w:p>
-    <w:p>
-      <w:r>
-        <w:t xml:space="preserve">Bei linearen Strukturtransformationen wird die </w:t>
-      </w:r>
-      <w:r>
-        <w:t xml:space="preserve">Form der Objekte beibehalten. </w:t>
-      </w:r>
-    </w:p>
-    <w:p>
-      <w:r>
-        <w:rPr>
-          <w:b/>
-          <w:bCs/>
-        </w:rPr>
-        <w:lastRenderedPageBreak/>
-        <w:t>Geben Sie zwei Beispiele für strukturverändernde Transformationen an.</w:t>
+          <w:sz w:val="28"/>
+          <w:szCs w:val="28"/>
+        </w:rPr>
+        <w:t>Aufgabe 3.2</w:t>
       </w:r>
     </w:p>
     <w:p>
@@ -3599,6 +3649,7 @@
         <w:rPr>
           <w:b/>
           <w:bCs/>
+          <w:lang w:val="en-US"/>
         </w:rPr>
       </w:pPr>
       <w:r>
@@ -3606,66 +3657,7 @@
           <w:b/>
           <w:bCs/>
         </w:rPr>
-        <w:t>Geben Sie zwei unterschiedliche Beschreibungsformen für Ebenen an und erläutern Sie kurz, wie diese ineinander überführt werden können</w:t>
-      </w:r>
-    </w:p>
-    <w:p>
-      <w:pPr>
-        <w:rPr>
-          <w:b/>
-          <w:bCs/>
-        </w:rPr>
-      </w:pPr>
-    </w:p>
-    <w:p>
-      <w:pPr>
-        <w:rPr>
-          <w:b/>
-          <w:bCs/>
-          <w:sz w:val="28"/>
-          <w:szCs w:val="28"/>
-        </w:rPr>
-      </w:pPr>
-      <w:r>
-        <w:rPr>
-          <w:b/>
-          <w:bCs/>
-          <w:sz w:val="28"/>
-          <w:szCs w:val="28"/>
-        </w:rPr>
-        <w:t>Aufgabe 3.2</w:t>
-      </w:r>
-    </w:p>
-    <w:p>
-      <w:pPr>
-        <w:rPr>
-          <w:b/>
-          <w:bCs/>
-          <w:lang w:val="en-US"/>
-        </w:rPr>
-      </w:pPr>
-      <w:r>
-        <w:rPr>
-          <w:b/>
-          <w:bCs/>
-        </w:rPr>
-        <w:t xml:space="preserve">Wir können </w:t>
-      </w:r>
-      <w:proofErr w:type="gramStart"/>
-      <w:r>
-        <w:rPr>
-          <w:b/>
-          <w:bCs/>
-        </w:rPr>
-        <w:t>einfach nur</w:t>
-      </w:r>
-      <w:proofErr w:type="gramEnd"/>
-      <w:r>
-        <w:rPr>
-          <w:b/>
-          <w:bCs/>
-        </w:rPr>
-        <w:t xml:space="preserve"> die Transformation vornehmen, da der Mittelpunkt nicht durch die Skalierung beeinflusst wird</w:t>
+        <w:t>Wir können einfach nur die Transformation vornehmen, da der Mittelpunkt nicht durch die Skalierung beeinflusst wird</w:t>
       </w:r>
       <w:r>
         <w:rPr>
@@ -3693,42 +3685,7 @@
               <w:rFonts w:ascii="Cambria Math" w:hAnsi="Cambria Math"/>
               <w:lang w:val="en-US"/>
             </w:rPr>
-            <m:t xml:space="preserve">Koordination im </m:t>
-          </m:r>
-          <m:r>
-            <w:rPr>
-              <w:rFonts w:ascii="Cambria Math" w:hAnsi="Cambria Math"/>
-              <w:lang w:val="en-US"/>
-            </w:rPr>
-            <m:t>l</m:t>
-          </m:r>
-          <m:r>
-            <w:rPr>
-              <w:rFonts w:ascii="Cambria Math" w:hAnsi="Cambria Math"/>
-              <w:lang w:val="en-US"/>
-            </w:rPr>
-            <m:t>o</m:t>
-          </m:r>
-          <m:r>
-            <w:rPr>
-              <w:rFonts w:ascii="Cambria Math" w:hAnsi="Cambria Math"/>
-              <w:lang w:val="en-US"/>
-            </w:rPr>
-            <m:t>k</m:t>
-          </m:r>
-          <m:r>
-            <w:rPr>
-              <w:rFonts w:ascii="Cambria Math" w:hAnsi="Cambria Math"/>
-              <w:lang w:val="en-US"/>
-            </w:rPr>
-            <m:t xml:space="preserve">alen </m:t>
-          </m:r>
-          <m:r>
-            <w:rPr>
-              <w:rFonts w:ascii="Cambria Math" w:hAnsi="Cambria Math"/>
-              <w:lang w:val="en-US"/>
-            </w:rPr>
-            <m:t>Koordinatensystem</m:t>
+            <m:t>Koordination im lokalen Koordinatensystem</m:t>
           </m:r>
           <m:d>
             <m:dPr>
@@ -3815,21 +3772,7 @@
               <w:rFonts w:ascii="Cambria Math" w:hAnsi="Cambria Math"/>
               <w:lang w:val="en-US"/>
             </w:rPr>
-            <m:t xml:space="preserve">Koordination im </m:t>
-          </m:r>
-          <m:r>
-            <w:rPr>
-              <w:rFonts w:ascii="Cambria Math" w:hAnsi="Cambria Math"/>
-              <w:lang w:val="en-US"/>
-            </w:rPr>
-            <m:t>welt</m:t>
-          </m:r>
-          <m:r>
-            <w:rPr>
-              <w:rFonts w:ascii="Cambria Math" w:hAnsi="Cambria Math"/>
-              <w:lang w:val="en-US"/>
-            </w:rPr>
-            <m:t xml:space="preserve"> Koordinatensystem</m:t>
+            <m:t>Koordination im welt Koordinatensystem</m:t>
           </m:r>
           <m:d>
             <m:dPr>
@@ -4150,14 +4093,7 @@
                         <w:rFonts w:ascii="Cambria Math" w:hAnsi="Cambria Math"/>
                         <w:lang w:val="en-US"/>
                       </w:rPr>
-                      <m:t>-</m:t>
-                    </m:r>
-                    <m:r>
-                      <w:rPr>
-                        <w:rFonts w:ascii="Cambria Math" w:hAnsi="Cambria Math"/>
-                        <w:lang w:val="en-US"/>
-                      </w:rPr>
-                      <m:t>10</m:t>
+                      <m:t>-10</m:t>
                     </m:r>
                   </m:e>
                 </m:mr>
@@ -4465,14 +4401,7 @@
                         <w:rFonts w:ascii="Cambria Math" w:hAnsi="Cambria Math"/>
                         <w:lang w:val="en-US"/>
                       </w:rPr>
-                      <m:t>-</m:t>
-                    </m:r>
-                    <m:r>
-                      <w:rPr>
-                        <w:rFonts w:ascii="Cambria Math" w:hAnsi="Cambria Math"/>
-                        <w:lang w:val="en-US"/>
-                      </w:rPr>
-                      <m:t>0.33</m:t>
+                      <m:t>-0.33</m:t>
                     </m:r>
                   </m:e>
                 </m:mr>
@@ -4494,14 +4423,7 @@
                         <w:rFonts w:ascii="Cambria Math" w:hAnsi="Cambria Math"/>
                         <w:lang w:val="en-US"/>
                       </w:rPr>
-                      <m:t>-</m:t>
-                    </m:r>
-                    <m:r>
-                      <w:rPr>
-                        <w:rFonts w:ascii="Cambria Math" w:hAnsi="Cambria Math"/>
-                        <w:lang w:val="en-US"/>
-                      </w:rPr>
-                      <m:t>0.66</m:t>
+                      <m:t>-0.66</m:t>
                     </m:r>
                   </m:e>
                 </m:mr>
@@ -4828,14 +4750,7 @@
                           <w:rFonts w:ascii="Cambria Math" w:hAnsi="Cambria Math"/>
                           <w:lang w:val="en-US"/>
                         </w:rPr>
-                        <m:t>1</m:t>
-                      </m:r>
-                      <m:r>
-                        <w:rPr>
-                          <w:rFonts w:ascii="Cambria Math" w:hAnsi="Cambria Math"/>
-                          <w:lang w:val="en-US"/>
-                        </w:rPr>
-                        <m:t>0</m:t>
+                        <m:t>10</m:t>
                       </m:r>
                     </m:e>
                   </m:mr>
@@ -4846,21 +4761,7 @@
                           <w:rFonts w:ascii="Cambria Math" w:hAnsi="Cambria Math"/>
                           <w:lang w:val="en-US"/>
                         </w:rPr>
-                        <m:t>-</m:t>
-                      </m:r>
-                      <m:r>
-                        <w:rPr>
-                          <w:rFonts w:ascii="Cambria Math" w:hAnsi="Cambria Math"/>
-                          <w:lang w:val="en-US"/>
-                        </w:rPr>
-                        <m:t>1</m:t>
-                      </m:r>
-                      <m:r>
-                        <w:rPr>
-                          <w:rFonts w:ascii="Cambria Math" w:hAnsi="Cambria Math"/>
-                          <w:lang w:val="en-US"/>
-                        </w:rPr>
-                        <m:t>0</m:t>
+                        <m:t>-10</m:t>
                       </m:r>
                     </m:e>
                   </m:mr>
@@ -4874,14 +4775,7 @@
                 <w:rFonts w:ascii="Cambria Math" w:eastAsiaTheme="minorEastAsia" w:hAnsi="Cambria Math"/>
                 <w:lang w:val="en-US"/>
               </w:rPr>
-              <m:t>1</m:t>
-            </m:r>
-            <m:r>
-              <w:rPr>
-                <w:rFonts w:ascii="Cambria Math" w:eastAsiaTheme="minorEastAsia" w:hAnsi="Cambria Math"/>
-                <w:lang w:val="en-US"/>
-              </w:rPr>
-              <m:t>*</m:t>
+              <m:t>1*</m:t>
             </m:r>
             <m:rad>
               <m:radPr>
@@ -5202,14 +5096,7 @@
                           <w:rFonts w:ascii="Cambria Math" w:hAnsi="Cambria Math"/>
                           <w:lang w:val="en-US"/>
                         </w:rPr>
-                        <m:t>1</m:t>
-                      </m:r>
-                      <m:r>
-                        <w:rPr>
-                          <w:rFonts w:ascii="Cambria Math" w:hAnsi="Cambria Math"/>
-                          <w:lang w:val="en-US"/>
-                        </w:rPr>
-                        <m:t>0</m:t>
+                        <m:t>10</m:t>
                       </m:r>
                     </m:e>
                   </m:mr>
@@ -5220,21 +5107,7 @@
                           <w:rFonts w:ascii="Cambria Math" w:hAnsi="Cambria Math"/>
                           <w:lang w:val="en-US"/>
                         </w:rPr>
-                        <m:t>-</m:t>
-                      </m:r>
-                      <m:r>
-                        <w:rPr>
-                          <w:rFonts w:ascii="Cambria Math" w:hAnsi="Cambria Math"/>
-                          <w:lang w:val="en-US"/>
-                        </w:rPr>
-                        <m:t>1</m:t>
-                      </m:r>
-                      <m:r>
-                        <w:rPr>
-                          <w:rFonts w:ascii="Cambria Math" w:hAnsi="Cambria Math"/>
-                          <w:lang w:val="en-US"/>
-                        </w:rPr>
-                        <m:t>0</m:t>
+                        <m:t>-10</m:t>
                       </m:r>
                     </m:e>
                   </m:mr>
@@ -5295,21 +5168,7 @@
                       <w:rFonts w:ascii="Cambria Math" w:hAnsi="Cambria Math"/>
                       <w:lang w:val="en-US"/>
                     </w:rPr>
-                    <m:t>-</m:t>
-                  </m:r>
-                  <m:r>
-                    <w:rPr>
-                      <w:rFonts w:ascii="Cambria Math" w:hAnsi="Cambria Math"/>
-                      <w:lang w:val="en-US"/>
-                    </w:rPr>
-                    <m:t>0</m:t>
-                  </m:r>
-                  <m:r>
-                    <w:rPr>
-                      <w:rFonts w:ascii="Cambria Math" w:hAnsi="Cambria Math"/>
-                      <w:lang w:val="en-US"/>
-                    </w:rPr>
-                    <m:t>.22</m:t>
+                    <m:t>-0.22</m:t>
                   </m:r>
                 </m:e>
               </m:mr>
@@ -5320,14 +5179,7 @@
                       <w:rFonts w:ascii="Cambria Math" w:hAnsi="Cambria Math"/>
                       <w:lang w:val="en-US"/>
                     </w:rPr>
-                    <m:t>0</m:t>
-                  </m:r>
-                  <m:r>
-                    <w:rPr>
-                      <w:rFonts w:ascii="Cambria Math" w:hAnsi="Cambria Math"/>
-                      <w:lang w:val="en-US"/>
-                    </w:rPr>
-                    <m:t>.44</m:t>
+                    <m:t>0.44</m:t>
                   </m:r>
                 </m:e>
               </m:mr>
@@ -5398,14 +5250,7 @@
                       <w:rFonts w:ascii="Cambria Math" w:hAnsi="Cambria Math"/>
                       <w:lang w:val="en-US"/>
                     </w:rPr>
-                    <m:t>-</m:t>
-                  </m:r>
-                  <m:r>
-                    <w:rPr>
-                      <w:rFonts w:ascii="Cambria Math" w:hAnsi="Cambria Math"/>
-                      <w:lang w:val="en-US"/>
-                    </w:rPr>
-                    <m:t>5</m:t>
+                    <m:t>-5</m:t>
                   </m:r>
                 </m:e>
               </m:mr>
@@ -5427,14 +5272,7 @@
                       <w:rFonts w:ascii="Cambria Math" w:hAnsi="Cambria Math"/>
                       <w:lang w:val="en-US"/>
                     </w:rPr>
-                    <m:t>-1</m:t>
-                  </m:r>
-                  <m:r>
-                    <w:rPr>
-                      <w:rFonts w:ascii="Cambria Math" w:hAnsi="Cambria Math"/>
-                      <w:lang w:val="en-US"/>
-                    </w:rPr>
-                    <m:t>0</m:t>
+                    <m:t>-10</m:t>
                   </m:r>
                 </m:e>
               </m:mr>
@@ -5749,14 +5587,7 @@
                       <w:rFonts w:ascii="Cambria Math" w:eastAsiaTheme="minorEastAsia" w:hAnsi="Cambria Math"/>
                       <w:lang w:val="en-US"/>
                     </w:rPr>
-                    <m:t>1</m:t>
-                  </m:r>
-                  <m:r>
-                    <w:rPr>
-                      <w:rFonts w:ascii="Cambria Math" w:eastAsiaTheme="minorEastAsia" w:hAnsi="Cambria Math"/>
-                      <w:lang w:val="en-US"/>
-                    </w:rPr>
-                    <m:t>25</m:t>
+                    <m:t>125</m:t>
                   </m:r>
                 </m:e>
               </m:rad>
@@ -5805,14 +5636,7 @@
                         <w:rFonts w:ascii="Cambria Math" w:hAnsi="Cambria Math"/>
                         <w:lang w:val="en-US"/>
                       </w:rPr>
-                      <m:t>0</m:t>
-                    </m:r>
-                    <m:r>
-                      <w:rPr>
-                        <w:rFonts w:ascii="Cambria Math" w:hAnsi="Cambria Math"/>
-                        <w:lang w:val="en-US"/>
-                      </w:rPr>
-                      <m:t>.89</m:t>
+                      <m:t>0.89</m:t>
                     </m:r>
                   </m:e>
                 </m:mr>
@@ -6387,14 +6211,7 @@
                         <w:rFonts w:ascii="Cambria Math" w:eastAsiaTheme="minorEastAsia" w:hAnsi="Cambria Math"/>
                         <w:lang w:val="en-US"/>
                       </w:rPr>
-                      <m:t>-</m:t>
-                    </m:r>
-                    <m:r>
-                      <w:rPr>
-                        <w:rFonts w:ascii="Cambria Math" w:eastAsiaTheme="minorEastAsia" w:hAnsi="Cambria Math"/>
-                        <w:lang w:val="en-US"/>
-                      </w:rPr>
-                      <m:t>6</m:t>
+                      <m:t>-6</m:t>
                     </m:r>
                   </m:e>
                 </m:mr>
@@ -6448,6 +6265,8 @@
       <w:pPr>
         <w:rPr>
           <w:rFonts w:eastAsiaTheme="minorEastAsia"/>
+          <w:b/>
+          <w:bCs/>
           <w:lang w:val="en-US"/>
         </w:rPr>
       </w:pPr>
@@ -6499,14 +6318,7 @@
                         <w:rFonts w:ascii="Cambria Math" w:eastAsiaTheme="minorEastAsia" w:hAnsi="Cambria Math"/>
                         <w:lang w:val="en-US"/>
                       </w:rPr>
-                      <m:t>-</m:t>
-                    </m:r>
-                    <m:r>
-                      <w:rPr>
-                        <w:rFonts w:ascii="Cambria Math" w:eastAsiaTheme="minorEastAsia" w:hAnsi="Cambria Math"/>
-                        <w:lang w:val="en-US"/>
-                      </w:rPr>
-                      <m:t>6</m:t>
+                      <m:t>-6</m:t>
                     </m:r>
                   </m:e>
                 </m:mr>
@@ -6605,14 +6417,66 @@
                         <w:rFonts w:ascii="Cambria Math" w:eastAsiaTheme="minorEastAsia" w:hAnsi="Cambria Math"/>
                         <w:lang w:val="en-US"/>
                       </w:rPr>
-                      <m:t>0</m:t>
-                    </m:r>
+                      <m:t>0.45</m:t>
+                    </m:r>
+                    <m:ctrlPr>
+                      <w:rPr>
+                        <w:rFonts w:ascii="Cambria Math" w:eastAsia="Cambria Math" w:hAnsi="Cambria Math" w:cs="Cambria Math"/>
+                        <w:i/>
+                        <w:lang w:val="en-US"/>
+                      </w:rPr>
+                    </m:ctrlPr>
+                  </m:e>
+                  <m:e>
+                    <m:r>
+                      <w:rPr>
+                        <w:rFonts w:ascii="Cambria Math" w:eastAsia="Cambria Math" w:hAnsi="Cambria Math" w:cs="Cambria Math"/>
+                        <w:lang w:val="en-US"/>
+                      </w:rPr>
+                      <m:t>0</m:t>
+                    </m:r>
+                    <m:ctrlPr>
+                      <w:rPr>
+                        <w:rFonts w:ascii="Cambria Math" w:eastAsia="Cambria Math" w:hAnsi="Cambria Math" w:cs="Cambria Math"/>
+                        <w:i/>
+                        <w:lang w:val="en-US"/>
+                      </w:rPr>
+                    </m:ctrlPr>
+                  </m:e>
+                  <m:e>
+                    <m:r>
+                      <w:rPr>
+                        <w:rFonts w:ascii="Cambria Math" w:eastAsia="Cambria Math" w:hAnsi="Cambria Math" w:cs="Cambria Math"/>
+                        <w:lang w:val="en-US"/>
+                      </w:rPr>
+                      <m:t>0</m:t>
+                    </m:r>
+                    <m:ctrlPr>
+                      <w:rPr>
+                        <w:rFonts w:ascii="Cambria Math" w:eastAsia="Cambria Math" w:hAnsi="Cambria Math" w:cs="Cambria Math"/>
+                        <w:i/>
+                        <w:lang w:val="en-US"/>
+                      </w:rPr>
+                    </m:ctrlPr>
+                  </m:e>
+                </m:mr>
+                <m:mr>
+                  <m:e>
                     <m:r>
                       <w:rPr>
                         <w:rFonts w:ascii="Cambria Math" w:eastAsiaTheme="minorEastAsia" w:hAnsi="Cambria Math"/>
                         <w:lang w:val="en-US"/>
                       </w:rPr>
-                      <m:t>.45</m:t>
+                      <m:t>-0.22</m:t>
+                    </m:r>
+                  </m:e>
+                  <m:e>
+                    <m:r>
+                      <w:rPr>
+                        <w:rFonts w:ascii="Cambria Math" w:eastAsiaTheme="minorEastAsia" w:hAnsi="Cambria Math"/>
+                        <w:lang w:val="en-US"/>
+                      </w:rPr>
+                      <m:t>0.44</m:t>
                     </m:r>
                     <m:ctrlPr>
                       <w:rPr>
@@ -6628,7 +6492,7 @@
                         <w:rFonts w:ascii="Cambria Math" w:eastAsia="Cambria Math" w:hAnsi="Cambria Math" w:cs="Cambria Math"/>
                         <w:lang w:val="en-US"/>
                       </w:rPr>
-                      <m:t>0</m:t>
+                      <m:t>0.56</m:t>
                     </m:r>
                     <m:ctrlPr>
                       <w:rPr>
@@ -6659,19 +6523,10 @@
                   <m:e>
                     <m:r>
                       <w:rPr>
-                        <w:rFonts w:ascii="Cambria Math" w:eastAsiaTheme="minorEastAsia" w:hAnsi="Cambria Math"/>
-                        <w:lang w:val="en-US"/>
-                      </w:rPr>
-                      <m:t>-0.22</m:t>
-                    </m:r>
-                  </m:e>
-                  <m:e>
-                    <m:r>
-                      <w:rPr>
-                        <w:rFonts w:ascii="Cambria Math" w:eastAsiaTheme="minorEastAsia" w:hAnsi="Cambria Math"/>
-                        <w:lang w:val="en-US"/>
-                      </w:rPr>
-                      <m:t>0.44</m:t>
+                        <w:rFonts w:ascii="Cambria Math" w:eastAsia="Cambria Math" w:hAnsi="Cambria Math" w:cs="Cambria Math"/>
+                        <w:lang w:val="en-US"/>
+                      </w:rPr>
+                      <m:t>-0.33</m:t>
                     </m:r>
                     <m:ctrlPr>
                       <w:rPr>
@@ -6687,7 +6542,7 @@
                         <w:rFonts w:ascii="Cambria Math" w:eastAsia="Cambria Math" w:hAnsi="Cambria Math" w:cs="Cambria Math"/>
                         <w:lang w:val="en-US"/>
                       </w:rPr>
-                      <m:t>0.56</m:t>
+                      <m:t>0.67</m:t>
                     </m:r>
                     <m:ctrlPr>
                       <w:rPr>
@@ -6703,71 +6558,7 @@
                         <w:rFonts w:ascii="Cambria Math" w:eastAsia="Cambria Math" w:hAnsi="Cambria Math" w:cs="Cambria Math"/>
                         <w:lang w:val="en-US"/>
                       </w:rPr>
-                      <m:t>0</m:t>
-                    </m:r>
-                    <m:ctrlPr>
-                      <w:rPr>
-                        <w:rFonts w:ascii="Cambria Math" w:eastAsia="Cambria Math" w:hAnsi="Cambria Math" w:cs="Cambria Math"/>
-                        <w:i/>
-                        <w:lang w:val="en-US"/>
-                      </w:rPr>
-                    </m:ctrlPr>
-                  </m:e>
-                </m:mr>
-                <m:mr>
-                  <m:e>
-                    <m:r>
-                      <w:rPr>
-                        <w:rFonts w:ascii="Cambria Math" w:eastAsia="Cambria Math" w:hAnsi="Cambria Math" w:cs="Cambria Math"/>
-                        <w:lang w:val="en-US"/>
-                      </w:rPr>
-                      <m:t>-0.33</m:t>
-                    </m:r>
-                    <m:ctrlPr>
-                      <w:rPr>
-                        <w:rFonts w:ascii="Cambria Math" w:eastAsia="Cambria Math" w:hAnsi="Cambria Math" w:cs="Cambria Math"/>
-                        <w:i/>
-                        <w:lang w:val="en-US"/>
-                      </w:rPr>
-                    </m:ctrlPr>
-                  </m:e>
-                  <m:e>
-                    <m:r>
-                      <w:rPr>
-                        <w:rFonts w:ascii="Cambria Math" w:eastAsia="Cambria Math" w:hAnsi="Cambria Math" w:cs="Cambria Math"/>
-                        <w:lang w:val="en-US"/>
-                      </w:rPr>
-                      <m:t>0</m:t>
-                    </m:r>
-                    <m:r>
-                      <w:rPr>
-                        <w:rFonts w:ascii="Cambria Math" w:eastAsia="Cambria Math" w:hAnsi="Cambria Math" w:cs="Cambria Math"/>
-                        <w:lang w:val="en-US"/>
-                      </w:rPr>
-                      <m:t>.67</m:t>
-                    </m:r>
-                    <m:ctrlPr>
-                      <w:rPr>
-                        <w:rFonts w:ascii="Cambria Math" w:eastAsia="Cambria Math" w:hAnsi="Cambria Math" w:cs="Cambria Math"/>
-                        <w:i/>
-                        <w:lang w:val="en-US"/>
-                      </w:rPr>
-                    </m:ctrlPr>
-                  </m:e>
-                  <m:e>
-                    <m:r>
-                      <w:rPr>
-                        <w:rFonts w:ascii="Cambria Math" w:eastAsia="Cambria Math" w:hAnsi="Cambria Math" w:cs="Cambria Math"/>
-                        <w:lang w:val="en-US"/>
-                      </w:rPr>
-                      <m:t>-</m:t>
-                    </m:r>
-                    <m:r>
-                      <w:rPr>
-                        <w:rFonts w:ascii="Cambria Math" w:eastAsia="Cambria Math" w:hAnsi="Cambria Math" w:cs="Cambria Math"/>
-                        <w:lang w:val="en-US"/>
-                      </w:rPr>
-                      <m:t>0.67</m:t>
+                      <m:t>-0.67</m:t>
                     </m:r>
                     <m:ctrlPr>
                       <w:rPr>
@@ -6966,6 +6757,1344 @@
           </m:d>
         </m:oMath>
       </m:oMathPara>
+    </w:p>
+    <w:p>
+      <w:pPr>
+        <w:rPr>
+          <w:rFonts w:eastAsiaTheme="minorEastAsia"/>
+          <w:b/>
+          <w:bCs/>
+          <w:lang w:val="en-US"/>
+        </w:rPr>
+      </w:pPr>
+    </w:p>
+    <w:p>
+      <w:pPr>
+        <w:rPr>
+          <w:rFonts w:eastAsiaTheme="minorEastAsia"/>
+        </w:rPr>
+      </w:pPr>
+      <w:r>
+        <w:rPr>
+          <w:rFonts w:eastAsiaTheme="minorEastAsia"/>
+          <w:b/>
+          <w:bCs/>
+          <w:lang w:val="en-US"/>
+        </w:rPr>
+        <w:t xml:space="preserve">Teil des </w:t>
+      </w:r>
+      <w:proofErr w:type="spellStart"/>
+      <w:r>
+        <w:rPr>
+          <w:rFonts w:eastAsiaTheme="minorEastAsia"/>
+          <w:b/>
+          <w:bCs/>
+          <w:lang w:val="en-US"/>
+        </w:rPr>
+        <w:t>Bildschirms</w:t>
+      </w:r>
+      <w:proofErr w:type="spellEnd"/>
+      <w:r>
+        <w:rPr>
+          <w:rFonts w:eastAsiaTheme="minorEastAsia"/>
+          <w:b/>
+          <w:bCs/>
+          <w:lang w:val="en-US"/>
+        </w:rPr>
+        <w:t xml:space="preserve"> </w:t>
+      </w:r>
+      <w:proofErr w:type="spellStart"/>
+      <w:r>
+        <w:rPr>
+          <w:rFonts w:eastAsiaTheme="minorEastAsia"/>
+          <w:b/>
+          <w:bCs/>
+          <w:lang w:val="en-US"/>
+        </w:rPr>
+        <w:t>sind</w:t>
+      </w:r>
+      <w:proofErr w:type="spellEnd"/>
+      <w:r>
+        <w:rPr>
+          <w:rFonts w:eastAsiaTheme="minorEastAsia"/>
+          <w:b/>
+          <w:bCs/>
+          <w:lang w:val="en-US"/>
+        </w:rPr>
+        <w:t xml:space="preserve"> </w:t>
+      </w:r>
+      <w:proofErr w:type="spellStart"/>
+      <w:r>
+        <w:rPr>
+          <w:rFonts w:eastAsiaTheme="minorEastAsia"/>
+          <w:b/>
+          <w:bCs/>
+          <w:lang w:val="en-US"/>
+        </w:rPr>
+        <w:t>zwei</w:t>
+      </w:r>
+      <w:proofErr w:type="spellEnd"/>
+      <w:r>
+        <w:rPr>
+          <w:rFonts w:eastAsiaTheme="minorEastAsia"/>
+          <w:b/>
+          <w:bCs/>
+          <w:lang w:val="en-US"/>
+        </w:rPr>
+        <w:t xml:space="preserve"> </w:t>
+      </w:r>
+      <w:proofErr w:type="spellStart"/>
+      <w:r>
+        <w:rPr>
+          <w:rFonts w:eastAsiaTheme="minorEastAsia"/>
+          <w:b/>
+          <w:bCs/>
+          <w:lang w:val="en-US"/>
+        </w:rPr>
+        <w:t>flächen</w:t>
+      </w:r>
+      <w:proofErr w:type="spellEnd"/>
+      <w:r>
+        <w:rPr>
+          <w:rFonts w:eastAsiaTheme="minorEastAsia"/>
+          <w:b/>
+          <w:bCs/>
+          <w:lang w:val="en-US"/>
+        </w:rPr>
+        <w:t xml:space="preserve">, </w:t>
+      </w:r>
+      <w:proofErr w:type="spellStart"/>
+      <w:r>
+        <w:rPr>
+          <w:rFonts w:eastAsiaTheme="minorEastAsia"/>
+          <w:b/>
+          <w:bCs/>
+          <w:lang w:val="en-US"/>
+        </w:rPr>
+        <w:t>welche</w:t>
+      </w:r>
+      <w:proofErr w:type="spellEnd"/>
+      <w:r>
+        <w:rPr>
+          <w:rFonts w:eastAsiaTheme="minorEastAsia"/>
+          <w:b/>
+          <w:bCs/>
+          <w:lang w:val="en-US"/>
+        </w:rPr>
+        <w:t xml:space="preserve"> alle </w:t>
+      </w:r>
+      <w:proofErr w:type="spellStart"/>
+      <w:r>
+        <w:rPr>
+          <w:rFonts w:eastAsiaTheme="minorEastAsia"/>
+          <w:b/>
+          <w:bCs/>
+          <w:lang w:val="en-US"/>
+        </w:rPr>
+        <w:t>Objekte</w:t>
+      </w:r>
+      <w:proofErr w:type="spellEnd"/>
+      <w:r>
+        <w:rPr>
+          <w:rFonts w:eastAsiaTheme="minorEastAsia"/>
+          <w:b/>
+          <w:bCs/>
+          <w:lang w:val="en-US"/>
+        </w:rPr>
+        <w:t>/</w:t>
+      </w:r>
+      <w:proofErr w:type="spellStart"/>
+      <w:r>
+        <w:rPr>
+          <w:rFonts w:eastAsiaTheme="minorEastAsia"/>
+          <w:b/>
+          <w:bCs/>
+          <w:lang w:val="en-US"/>
+        </w:rPr>
+        <w:t>Punkte</w:t>
+      </w:r>
+      <w:proofErr w:type="spellEnd"/>
+      <w:r>
+        <w:rPr>
+          <w:rFonts w:eastAsiaTheme="minorEastAsia"/>
+          <w:b/>
+          <w:bCs/>
+          <w:lang w:val="en-US"/>
+        </w:rPr>
+        <w:t xml:space="preserve"> die </w:t>
+      </w:r>
+      <w:proofErr w:type="spellStart"/>
+      <w:r>
+        <w:rPr>
+          <w:rFonts w:eastAsiaTheme="minorEastAsia"/>
+          <w:b/>
+          <w:bCs/>
+          <w:lang w:val="en-US"/>
+        </w:rPr>
+        <w:t>zu</w:t>
+      </w:r>
+      <w:proofErr w:type="spellEnd"/>
+      <w:r>
+        <w:rPr>
+          <w:rFonts w:eastAsiaTheme="minorEastAsia"/>
+          <w:b/>
+          <w:bCs/>
+          <w:lang w:val="en-US"/>
+        </w:rPr>
+        <w:t xml:space="preserve"> nah </w:t>
+      </w:r>
+      <w:proofErr w:type="spellStart"/>
+      <w:r>
+        <w:rPr>
+          <w:rFonts w:eastAsiaTheme="minorEastAsia"/>
+          <w:b/>
+          <w:bCs/>
+          <w:lang w:val="en-US"/>
+        </w:rPr>
+        <w:t>oder</w:t>
+      </w:r>
+      <w:proofErr w:type="spellEnd"/>
+      <w:r>
+        <w:rPr>
+          <w:rFonts w:eastAsiaTheme="minorEastAsia"/>
+          <w:b/>
+          <w:bCs/>
+          <w:lang w:val="en-US"/>
+        </w:rPr>
+        <w:t xml:space="preserve"> </w:t>
+      </w:r>
+      <w:proofErr w:type="spellStart"/>
+      <w:r>
+        <w:rPr>
+          <w:rFonts w:eastAsiaTheme="minorEastAsia"/>
+          <w:b/>
+          <w:bCs/>
+          <w:lang w:val="en-US"/>
+        </w:rPr>
+        <w:t>weit</w:t>
+      </w:r>
+      <w:proofErr w:type="spellEnd"/>
+      <w:r>
+        <w:rPr>
+          <w:rFonts w:eastAsiaTheme="minorEastAsia"/>
+          <w:b/>
+          <w:bCs/>
+          <w:lang w:val="en-US"/>
+        </w:rPr>
+        <w:t xml:space="preserve"> </w:t>
+      </w:r>
+      <w:proofErr w:type="spellStart"/>
+      <w:r>
+        <w:rPr>
+          <w:rFonts w:eastAsiaTheme="minorEastAsia"/>
+          <w:b/>
+          <w:bCs/>
+          <w:lang w:val="en-US"/>
+        </w:rPr>
+        <w:t>weg</w:t>
+      </w:r>
+      <w:proofErr w:type="spellEnd"/>
+      <w:r>
+        <w:rPr>
+          <w:rFonts w:eastAsiaTheme="minorEastAsia"/>
+          <w:b/>
+          <w:bCs/>
+          <w:lang w:val="en-US"/>
+        </w:rPr>
+        <w:t xml:space="preserve"> </w:t>
+      </w:r>
+      <w:proofErr w:type="spellStart"/>
+      <w:r>
+        <w:rPr>
+          <w:rFonts w:eastAsiaTheme="minorEastAsia"/>
+          <w:b/>
+          <w:bCs/>
+          <w:lang w:val="en-US"/>
+        </w:rPr>
+        <w:t>sind</w:t>
+      </w:r>
+      <w:proofErr w:type="spellEnd"/>
+      <w:r>
+        <w:rPr>
+          <w:rFonts w:eastAsiaTheme="minorEastAsia"/>
+          <w:b/>
+          <w:bCs/>
+          <w:lang w:val="en-US"/>
+        </w:rPr>
+        <w:t xml:space="preserve"> </w:t>
+      </w:r>
+      <w:proofErr w:type="spellStart"/>
+      <w:r>
+        <w:rPr>
+          <w:rFonts w:eastAsiaTheme="minorEastAsia"/>
+          <w:b/>
+          <w:bCs/>
+          <w:lang w:val="en-US"/>
+        </w:rPr>
+        <w:t>eliminieren</w:t>
+      </w:r>
+      <w:proofErr w:type="spellEnd"/>
+      <w:r>
+        <w:rPr>
+          <w:rFonts w:eastAsiaTheme="minorEastAsia"/>
+          <w:b/>
+          <w:bCs/>
+          <w:lang w:val="en-US"/>
+        </w:rPr>
+        <w:t xml:space="preserve">, </w:t>
+      </w:r>
+      <w:proofErr w:type="spellStart"/>
+      <w:r>
+        <w:rPr>
+          <w:rFonts w:eastAsiaTheme="minorEastAsia"/>
+          <w:b/>
+          <w:bCs/>
+          <w:lang w:val="en-US"/>
+        </w:rPr>
+        <w:t>als</w:t>
+      </w:r>
+      <w:proofErr w:type="spellEnd"/>
+      <w:r>
+        <w:rPr>
+          <w:rFonts w:eastAsiaTheme="minorEastAsia"/>
+          <w:b/>
+          <w:bCs/>
+          <w:lang w:val="en-US"/>
+        </w:rPr>
+        <w:t xml:space="preserve"> </w:t>
+      </w:r>
+      <w:proofErr w:type="spellStart"/>
+      <w:r>
+        <w:rPr>
+          <w:rFonts w:eastAsiaTheme="minorEastAsia"/>
+          <w:b/>
+          <w:bCs/>
+          <w:lang w:val="en-US"/>
+        </w:rPr>
+        <w:t>auch</w:t>
+      </w:r>
+      <w:proofErr w:type="spellEnd"/>
+      <w:r>
+        <w:rPr>
+          <w:rFonts w:eastAsiaTheme="minorEastAsia"/>
+          <w:b/>
+          <w:bCs/>
+          <w:lang w:val="en-US"/>
+        </w:rPr>
+        <w:t xml:space="preserve"> </w:t>
+      </w:r>
+      <w:proofErr w:type="spellStart"/>
+      <w:r>
+        <w:rPr>
+          <w:rFonts w:eastAsiaTheme="minorEastAsia"/>
+          <w:b/>
+          <w:bCs/>
+          <w:lang w:val="en-US"/>
+        </w:rPr>
+        <w:t>eine</w:t>
+      </w:r>
+      <w:proofErr w:type="spellEnd"/>
+      <w:r>
+        <w:rPr>
+          <w:rFonts w:eastAsiaTheme="minorEastAsia"/>
+          <w:b/>
+          <w:bCs/>
+          <w:lang w:val="en-US"/>
+        </w:rPr>
+        <w:t xml:space="preserve"> “</w:t>
+      </w:r>
+      <w:proofErr w:type="spellStart"/>
+      <w:r>
+        <w:rPr>
+          <w:rFonts w:eastAsiaTheme="minorEastAsia"/>
+          <w:b/>
+          <w:bCs/>
+          <w:lang w:val="en-US"/>
+        </w:rPr>
+        <w:t>Ansichtseben</w:t>
+      </w:r>
+      <w:proofErr w:type="spellEnd"/>
+      <w:r>
+        <w:rPr>
+          <w:rFonts w:eastAsiaTheme="minorEastAsia"/>
+          <w:b/>
+          <w:bCs/>
+          <w:lang w:val="en-US"/>
+        </w:rPr>
+        <w:t xml:space="preserve">”, von der </w:t>
+      </w:r>
+      <w:proofErr w:type="spellStart"/>
+      <w:r>
+        <w:rPr>
+          <w:rFonts w:eastAsiaTheme="minorEastAsia"/>
+          <w:b/>
+          <w:bCs/>
+          <w:lang w:val="en-US"/>
+        </w:rPr>
+        <w:t>aus</w:t>
+      </w:r>
+      <w:proofErr w:type="spellEnd"/>
+      <w:r>
+        <w:rPr>
+          <w:rFonts w:eastAsiaTheme="minorEastAsia"/>
+          <w:b/>
+          <w:bCs/>
+          <w:lang w:val="en-US"/>
+        </w:rPr>
+        <w:t xml:space="preserve"> </w:t>
+      </w:r>
+      <w:proofErr w:type="spellStart"/>
+      <w:r>
+        <w:rPr>
+          <w:rFonts w:eastAsiaTheme="minorEastAsia"/>
+          <w:b/>
+          <w:bCs/>
+          <w:lang w:val="en-US"/>
+        </w:rPr>
+        <w:t>normalen</w:t>
+      </w:r>
+      <w:proofErr w:type="spellEnd"/>
+      <w:r>
+        <w:rPr>
+          <w:rFonts w:eastAsiaTheme="minorEastAsia"/>
+          <w:b/>
+          <w:bCs/>
+          <w:lang w:val="en-US"/>
+        </w:rPr>
+        <w:t xml:space="preserve"> </w:t>
+      </w:r>
+      <w:proofErr w:type="spellStart"/>
+      <w:r>
+        <w:rPr>
+          <w:rFonts w:eastAsiaTheme="minorEastAsia"/>
+          <w:b/>
+          <w:bCs/>
+          <w:lang w:val="en-US"/>
+        </w:rPr>
+        <w:t>projetziert</w:t>
+      </w:r>
+      <w:proofErr w:type="spellEnd"/>
+      <w:r>
+        <w:rPr>
+          <w:rFonts w:eastAsiaTheme="minorEastAsia"/>
+          <w:b/>
+          <w:bCs/>
+          <w:lang w:val="en-US"/>
+        </w:rPr>
+        <w:t xml:space="preserve"> </w:t>
+      </w:r>
+      <w:proofErr w:type="spellStart"/>
+      <w:r>
+        <w:rPr>
+          <w:rFonts w:eastAsiaTheme="minorEastAsia"/>
+          <w:b/>
+          <w:bCs/>
+          <w:lang w:val="en-US"/>
+        </w:rPr>
+        <w:t>werden</w:t>
+      </w:r>
+      <w:proofErr w:type="spellEnd"/>
+      <w:r>
+        <w:rPr>
+          <w:rFonts w:eastAsiaTheme="minorEastAsia"/>
+          <w:b/>
+          <w:bCs/>
+          <w:lang w:val="en-US"/>
+        </w:rPr>
+        <w:t xml:space="preserve">, </w:t>
+      </w:r>
+      <w:proofErr w:type="spellStart"/>
+      <w:r>
+        <w:rPr>
+          <w:rFonts w:eastAsiaTheme="minorEastAsia"/>
+          <w:b/>
+          <w:bCs/>
+          <w:lang w:val="en-US"/>
+        </w:rPr>
+        <w:t>welche</w:t>
+      </w:r>
+      <w:proofErr w:type="spellEnd"/>
+      <w:r>
+        <w:rPr>
+          <w:rFonts w:eastAsiaTheme="minorEastAsia"/>
+          <w:b/>
+          <w:bCs/>
+          <w:lang w:val="en-US"/>
+        </w:rPr>
+        <w:t xml:space="preserve"> die </w:t>
+      </w:r>
+      <w:proofErr w:type="spellStart"/>
+      <w:r>
+        <w:rPr>
+          <w:rFonts w:eastAsiaTheme="minorEastAsia"/>
+          <w:b/>
+          <w:bCs/>
+          <w:lang w:val="en-US"/>
+        </w:rPr>
+        <w:t>Blickrichtung</w:t>
+      </w:r>
+      <w:proofErr w:type="spellEnd"/>
+      <w:r>
+        <w:rPr>
+          <w:rFonts w:eastAsiaTheme="minorEastAsia"/>
+          <w:b/>
+          <w:bCs/>
+          <w:lang w:val="en-US"/>
+        </w:rPr>
+        <w:t xml:space="preserve"> </w:t>
+      </w:r>
+      <w:proofErr w:type="spellStart"/>
+      <w:r>
+        <w:rPr>
+          <w:rFonts w:eastAsiaTheme="minorEastAsia"/>
+          <w:b/>
+          <w:bCs/>
+          <w:lang w:val="en-US"/>
+        </w:rPr>
+        <w:t>angeben</w:t>
+      </w:r>
+      <w:proofErr w:type="spellEnd"/>
+      <w:r>
+        <w:rPr>
+          <w:rFonts w:eastAsiaTheme="minorEastAsia"/>
+          <w:b/>
+          <w:bCs/>
+          <w:lang w:val="en-US"/>
+        </w:rPr>
+        <w:t xml:space="preserve">. Um </w:t>
+      </w:r>
+      <w:proofErr w:type="spellStart"/>
+      <w:r>
+        <w:rPr>
+          <w:rFonts w:eastAsiaTheme="minorEastAsia"/>
+          <w:b/>
+          <w:bCs/>
+          <w:lang w:val="en-US"/>
+        </w:rPr>
+        <w:t>diese</w:t>
+      </w:r>
+      <w:proofErr w:type="spellEnd"/>
+      <w:r>
+        <w:rPr>
+          <w:rFonts w:eastAsiaTheme="minorEastAsia"/>
+          <w:b/>
+          <w:bCs/>
+          <w:lang w:val="en-US"/>
+        </w:rPr>
+        <w:t xml:space="preserve"> </w:t>
+      </w:r>
+      <w:proofErr w:type="spellStart"/>
+      <w:r>
+        <w:rPr>
+          <w:rFonts w:eastAsiaTheme="minorEastAsia"/>
+          <w:b/>
+          <w:bCs/>
+          <w:lang w:val="en-US"/>
+        </w:rPr>
+        <w:t>zu</w:t>
+      </w:r>
+      <w:proofErr w:type="spellEnd"/>
+      <w:r>
+        <w:rPr>
+          <w:rFonts w:eastAsiaTheme="minorEastAsia"/>
+          <w:b/>
+          <w:bCs/>
+          <w:lang w:val="en-US"/>
+        </w:rPr>
+        <w:t xml:space="preserve"> </w:t>
+      </w:r>
+      <w:proofErr w:type="spellStart"/>
+      <w:r>
+        <w:rPr>
+          <w:rFonts w:eastAsiaTheme="minorEastAsia"/>
+          <w:b/>
+          <w:bCs/>
+          <w:lang w:val="en-US"/>
+        </w:rPr>
+        <w:t>erstellen</w:t>
+      </w:r>
+      <w:proofErr w:type="spellEnd"/>
+      <w:r>
+        <w:rPr>
+          <w:rFonts w:eastAsiaTheme="minorEastAsia"/>
+          <w:b/>
+          <w:bCs/>
+          <w:lang w:val="en-US"/>
+        </w:rPr>
+        <w:t xml:space="preserve"> </w:t>
+      </w:r>
+      <w:proofErr w:type="spellStart"/>
+      <w:r>
+        <w:rPr>
+          <w:rFonts w:eastAsiaTheme="minorEastAsia"/>
+          <w:b/>
+          <w:bCs/>
+          <w:lang w:val="en-US"/>
+        </w:rPr>
+        <w:t>brauch</w:t>
+      </w:r>
+      <w:proofErr w:type="spellEnd"/>
+      <w:r>
+        <w:rPr>
+          <w:rFonts w:eastAsiaTheme="minorEastAsia"/>
+          <w:b/>
+          <w:bCs/>
+          <w:lang w:val="en-US"/>
+        </w:rPr>
+        <w:t xml:space="preserve"> man </w:t>
+      </w:r>
+      <w:proofErr w:type="spellStart"/>
+      <w:r>
+        <w:rPr>
+          <w:rFonts w:eastAsiaTheme="minorEastAsia"/>
+          <w:b/>
+          <w:bCs/>
+          <w:lang w:val="en-US"/>
+        </w:rPr>
+        <w:t>vier</w:t>
+      </w:r>
+      <w:proofErr w:type="spellEnd"/>
+      <w:r>
+        <w:rPr>
+          <w:rFonts w:eastAsiaTheme="minorEastAsia"/>
+          <w:b/>
+          <w:bCs/>
+          <w:lang w:val="en-US"/>
+        </w:rPr>
+        <w:t xml:space="preserve"> </w:t>
+      </w:r>
+      <w:proofErr w:type="spellStart"/>
+      <w:r>
+        <w:rPr>
+          <w:rFonts w:eastAsiaTheme="minorEastAsia"/>
+          <w:b/>
+          <w:bCs/>
+          <w:lang w:val="en-US"/>
+        </w:rPr>
+        <w:t>V</w:t>
+      </w:r>
+      <w:r>
+        <w:rPr>
+          <w:rFonts w:eastAsiaTheme="minorEastAsia"/>
+          <w:b/>
+          <w:bCs/>
+          <w:lang w:val="en-US"/>
+        </w:rPr>
+        <w:t>e</w:t>
+      </w:r>
+      <w:r>
+        <w:rPr>
+          <w:rFonts w:eastAsiaTheme="minorEastAsia"/>
+          <w:b/>
+          <w:bCs/>
+          <w:lang w:val="en-US"/>
+        </w:rPr>
+        <w:t>k</w:t>
+      </w:r>
+      <w:r>
+        <w:rPr>
+          <w:rFonts w:eastAsiaTheme="minorEastAsia"/>
+          <w:b/>
+          <w:bCs/>
+          <w:lang w:val="en-US"/>
+        </w:rPr>
+        <w:t>toren</w:t>
+      </w:r>
+      <w:proofErr w:type="spellEnd"/>
+      <w:r>
+        <w:rPr>
+          <w:rFonts w:eastAsiaTheme="minorEastAsia"/>
+          <w:b/>
+          <w:bCs/>
+          <w:lang w:val="en-US"/>
+        </w:rPr>
+        <w:t xml:space="preserve">, die </w:t>
+      </w:r>
+      <w:proofErr w:type="spellStart"/>
+      <w:r>
+        <w:rPr>
+          <w:rFonts w:eastAsiaTheme="minorEastAsia"/>
+          <w:b/>
+          <w:bCs/>
+          <w:lang w:val="en-US"/>
+        </w:rPr>
+        <w:t>durch</w:t>
+      </w:r>
+      <w:proofErr w:type="spellEnd"/>
+      <w:r>
+        <w:rPr>
+          <w:rFonts w:eastAsiaTheme="minorEastAsia"/>
+          <w:b/>
+          <w:bCs/>
+          <w:lang w:val="en-US"/>
+        </w:rPr>
+        <w:t xml:space="preserve"> den </w:t>
+      </w:r>
+      <w:proofErr w:type="spellStart"/>
+      <w:r>
+        <w:rPr>
+          <w:rFonts w:eastAsiaTheme="minorEastAsia"/>
+          <w:b/>
+          <w:bCs/>
+          <w:lang w:val="en-US"/>
+        </w:rPr>
+        <w:t>P</w:t>
+      </w:r>
+      <w:r>
+        <w:rPr>
+          <w:rFonts w:eastAsiaTheme="minorEastAsia"/>
+          <w:b/>
+          <w:bCs/>
+          <w:lang w:val="en-US"/>
+        </w:rPr>
+        <w:t>unkt</w:t>
+      </w:r>
+      <w:proofErr w:type="spellEnd"/>
+      <w:r>
+        <w:rPr>
+          <w:rFonts w:eastAsiaTheme="minorEastAsia"/>
+          <w:b/>
+          <w:bCs/>
+          <w:lang w:val="en-US"/>
+        </w:rPr>
+        <w:t xml:space="preserve"> C </w:t>
+      </w:r>
+      <w:proofErr w:type="spellStart"/>
+      <w:r>
+        <w:rPr>
+          <w:rFonts w:eastAsiaTheme="minorEastAsia"/>
+          <w:b/>
+          <w:bCs/>
+          <w:lang w:val="en-US"/>
+        </w:rPr>
+        <w:t>verlaufen</w:t>
+      </w:r>
+      <w:proofErr w:type="spellEnd"/>
+      <w:r>
+        <w:rPr>
+          <w:rFonts w:eastAsiaTheme="minorEastAsia"/>
+          <w:b/>
+          <w:bCs/>
+          <w:lang w:val="en-US"/>
+        </w:rPr>
+        <w:t xml:space="preserve"> und </w:t>
+      </w:r>
+      <w:proofErr w:type="spellStart"/>
+      <w:r>
+        <w:rPr>
+          <w:rFonts w:eastAsiaTheme="minorEastAsia"/>
+          <w:b/>
+          <w:bCs/>
+          <w:lang w:val="en-US"/>
+        </w:rPr>
+        <w:t>sich</w:t>
+      </w:r>
+      <w:proofErr w:type="spellEnd"/>
+      <w:r>
+        <w:rPr>
+          <w:rFonts w:eastAsiaTheme="minorEastAsia"/>
+          <w:b/>
+          <w:bCs/>
+          <w:lang w:val="en-US"/>
+        </w:rPr>
+        <w:t xml:space="preserve"> so </w:t>
+      </w:r>
+      <w:proofErr w:type="spellStart"/>
+      <w:r>
+        <w:rPr>
+          <w:rFonts w:eastAsiaTheme="minorEastAsia"/>
+          <w:b/>
+          <w:bCs/>
+          <w:lang w:val="en-US"/>
+        </w:rPr>
+        <w:t>vom</w:t>
+      </w:r>
+      <w:proofErr w:type="spellEnd"/>
+      <w:r>
+        <w:rPr>
+          <w:rFonts w:eastAsiaTheme="minorEastAsia"/>
+          <w:b/>
+          <w:bCs/>
+          <w:lang w:val="en-US"/>
+        </w:rPr>
+        <w:t xml:space="preserve"> </w:t>
+      </w:r>
+      <w:proofErr w:type="spellStart"/>
+      <w:r>
+        <w:rPr>
+          <w:rFonts w:eastAsiaTheme="minorEastAsia"/>
+          <w:b/>
+          <w:bCs/>
+          <w:lang w:val="en-US"/>
+        </w:rPr>
+        <w:t>A</w:t>
+      </w:r>
+      <w:r>
+        <w:rPr>
+          <w:rFonts w:eastAsiaTheme="minorEastAsia"/>
+          <w:b/>
+          <w:bCs/>
+          <w:lang w:val="en-US"/>
+        </w:rPr>
+        <w:t>nsichtsve</w:t>
+      </w:r>
+      <w:r>
+        <w:rPr>
+          <w:rFonts w:eastAsiaTheme="minorEastAsia"/>
+          <w:b/>
+          <w:bCs/>
+          <w:lang w:val="en-US"/>
+        </w:rPr>
+        <w:t>k</w:t>
+      </w:r>
+      <w:r>
+        <w:rPr>
+          <w:rFonts w:eastAsiaTheme="minorEastAsia"/>
+          <w:b/>
+          <w:bCs/>
+          <w:lang w:val="en-US"/>
+        </w:rPr>
+        <w:t>tor</w:t>
+      </w:r>
+      <w:proofErr w:type="spellEnd"/>
+      <w:r>
+        <w:rPr>
+          <w:rFonts w:eastAsiaTheme="minorEastAsia"/>
+          <w:b/>
+          <w:bCs/>
+          <w:lang w:val="en-US"/>
+        </w:rPr>
+        <w:t xml:space="preserve"> N </w:t>
+      </w:r>
+      <w:proofErr w:type="spellStart"/>
+      <w:r>
+        <w:rPr>
+          <w:rFonts w:eastAsiaTheme="minorEastAsia"/>
+          <w:b/>
+          <w:bCs/>
+          <w:lang w:val="en-US"/>
+        </w:rPr>
+        <w:t>entfernen</w:t>
+      </w:r>
+      <w:proofErr w:type="spellEnd"/>
+      <w:r>
+        <w:rPr>
+          <w:rFonts w:eastAsiaTheme="minorEastAsia"/>
+          <w:b/>
+          <w:bCs/>
+          <w:lang w:val="en-US"/>
+        </w:rPr>
+        <w:t xml:space="preserve">, </w:t>
+      </w:r>
+      <w:proofErr w:type="spellStart"/>
+      <w:r>
+        <w:rPr>
+          <w:rFonts w:eastAsiaTheme="minorEastAsia"/>
+          <w:b/>
+          <w:bCs/>
+          <w:lang w:val="en-US"/>
+        </w:rPr>
+        <w:t>dass</w:t>
+      </w:r>
+      <w:proofErr w:type="spellEnd"/>
+      <w:r>
+        <w:rPr>
+          <w:rFonts w:eastAsiaTheme="minorEastAsia"/>
+          <w:b/>
+          <w:bCs/>
+          <w:lang w:val="en-US"/>
+        </w:rPr>
+        <w:t xml:space="preserve"> man </w:t>
+      </w:r>
+      <w:proofErr w:type="spellStart"/>
+      <w:r>
+        <w:rPr>
+          <w:rFonts w:eastAsiaTheme="minorEastAsia"/>
+          <w:b/>
+          <w:bCs/>
+          <w:lang w:val="en-US"/>
+        </w:rPr>
+        <w:t>mittels</w:t>
+      </w:r>
+      <w:proofErr w:type="spellEnd"/>
+      <w:r>
+        <w:rPr>
+          <w:rFonts w:eastAsiaTheme="minorEastAsia"/>
+          <w:b/>
+          <w:bCs/>
+          <w:lang w:val="en-US"/>
+        </w:rPr>
+        <w:t xml:space="preserve"> </w:t>
+      </w:r>
+      <w:proofErr w:type="spellStart"/>
+      <w:r>
+        <w:rPr>
+          <w:rFonts w:eastAsiaTheme="minorEastAsia"/>
+          <w:b/>
+          <w:bCs/>
+          <w:lang w:val="en-US"/>
+        </w:rPr>
+        <w:t>v</w:t>
+      </w:r>
+      <w:r>
+        <w:rPr>
+          <w:rFonts w:eastAsiaTheme="minorEastAsia"/>
+          <w:b/>
+          <w:bCs/>
+          <w:lang w:val="en-US"/>
+        </w:rPr>
+        <w:t>iereckigen</w:t>
+      </w:r>
+      <w:proofErr w:type="spellEnd"/>
+      <w:r>
+        <w:rPr>
+          <w:rFonts w:eastAsiaTheme="minorEastAsia"/>
+          <w:b/>
+          <w:bCs/>
+          <w:lang w:val="en-US"/>
+        </w:rPr>
+        <w:t xml:space="preserve"> </w:t>
+      </w:r>
+      <w:proofErr w:type="spellStart"/>
+      <w:r>
+        <w:rPr>
+          <w:rFonts w:eastAsiaTheme="minorEastAsia"/>
+          <w:b/>
+          <w:bCs/>
+          <w:lang w:val="en-US"/>
+        </w:rPr>
+        <w:t>E</w:t>
+      </w:r>
+      <w:r>
+        <w:rPr>
+          <w:rFonts w:eastAsiaTheme="minorEastAsia"/>
+          <w:b/>
+          <w:bCs/>
+          <w:lang w:val="en-US"/>
+        </w:rPr>
+        <w:t>benen</w:t>
+      </w:r>
+      <w:proofErr w:type="spellEnd"/>
+      <w:r>
+        <w:rPr>
+          <w:rFonts w:eastAsiaTheme="minorEastAsia"/>
+          <w:b/>
+          <w:bCs/>
+          <w:lang w:val="en-US"/>
+        </w:rPr>
+        <w:t xml:space="preserve"> das </w:t>
+      </w:r>
+      <w:proofErr w:type="spellStart"/>
+      <w:r>
+        <w:rPr>
+          <w:rFonts w:eastAsiaTheme="minorEastAsia"/>
+          <w:b/>
+          <w:bCs/>
+          <w:lang w:val="en-US"/>
+        </w:rPr>
+        <w:t>entstehende</w:t>
+      </w:r>
+      <w:proofErr w:type="spellEnd"/>
+      <w:r>
+        <w:rPr>
+          <w:rFonts w:eastAsiaTheme="minorEastAsia"/>
+          <w:b/>
+          <w:bCs/>
+          <w:lang w:val="en-US"/>
+        </w:rPr>
+        <w:t xml:space="preserve"> </w:t>
+      </w:r>
+      <w:proofErr w:type="spellStart"/>
+      <w:r>
+        <w:rPr>
+          <w:rFonts w:eastAsiaTheme="minorEastAsia"/>
+          <w:b/>
+          <w:bCs/>
+          <w:lang w:val="en-US"/>
+        </w:rPr>
+        <w:t>V</w:t>
+      </w:r>
+      <w:r>
+        <w:rPr>
+          <w:rFonts w:eastAsiaTheme="minorEastAsia"/>
+          <w:b/>
+          <w:bCs/>
+          <w:lang w:val="en-US"/>
+        </w:rPr>
+        <w:t>olumen</w:t>
+      </w:r>
+      <w:proofErr w:type="spellEnd"/>
+      <w:r>
+        <w:rPr>
+          <w:rFonts w:eastAsiaTheme="minorEastAsia"/>
+          <w:b/>
+          <w:bCs/>
+          <w:lang w:val="en-US"/>
+        </w:rPr>
+        <w:t xml:space="preserve"> </w:t>
+      </w:r>
+      <w:proofErr w:type="spellStart"/>
+      <w:r>
+        <w:rPr>
+          <w:rFonts w:eastAsiaTheme="minorEastAsia"/>
+          <w:b/>
+          <w:bCs/>
+          <w:lang w:val="en-US"/>
+        </w:rPr>
+        <w:t>zwischen</w:t>
+      </w:r>
+      <w:proofErr w:type="spellEnd"/>
+      <w:r>
+        <w:rPr>
+          <w:rFonts w:eastAsiaTheme="minorEastAsia"/>
+          <w:b/>
+          <w:bCs/>
+          <w:lang w:val="en-US"/>
+        </w:rPr>
+        <w:t xml:space="preserve"> den </w:t>
+      </w:r>
+      <w:proofErr w:type="spellStart"/>
+      <w:r>
+        <w:rPr>
+          <w:rFonts w:eastAsiaTheme="minorEastAsia"/>
+          <w:b/>
+          <w:bCs/>
+          <w:lang w:val="en-US"/>
+        </w:rPr>
+        <w:t>vier</w:t>
+      </w:r>
+      <w:proofErr w:type="spellEnd"/>
+      <w:r>
+        <w:rPr>
+          <w:rFonts w:eastAsiaTheme="minorEastAsia"/>
+          <w:b/>
+          <w:bCs/>
+          <w:lang w:val="en-US"/>
+        </w:rPr>
+        <w:t xml:space="preserve"> </w:t>
+      </w:r>
+      <w:proofErr w:type="spellStart"/>
+      <w:r>
+        <w:rPr>
+          <w:rFonts w:eastAsiaTheme="minorEastAsia"/>
+          <w:b/>
+          <w:bCs/>
+          <w:lang w:val="en-US"/>
+        </w:rPr>
+        <w:t>Vektoren</w:t>
+      </w:r>
+      <w:proofErr w:type="spellEnd"/>
+      <w:r>
+        <w:rPr>
+          <w:rFonts w:eastAsiaTheme="minorEastAsia"/>
+          <w:b/>
+          <w:bCs/>
+          <w:lang w:val="en-US"/>
+        </w:rPr>
+        <w:t xml:space="preserve"> </w:t>
+      </w:r>
+      <w:proofErr w:type="spellStart"/>
+      <w:r>
+        <w:rPr>
+          <w:rFonts w:eastAsiaTheme="minorEastAsia"/>
+          <w:b/>
+          <w:bCs/>
+          <w:lang w:val="en-US"/>
+        </w:rPr>
+        <w:t>trennen</w:t>
+      </w:r>
+      <w:proofErr w:type="spellEnd"/>
+      <w:r>
+        <w:rPr>
+          <w:rFonts w:eastAsiaTheme="minorEastAsia"/>
+          <w:b/>
+          <w:bCs/>
+          <w:lang w:val="en-US"/>
+        </w:rPr>
+        <w:t xml:space="preserve"> </w:t>
+      </w:r>
+      <w:proofErr w:type="spellStart"/>
+      <w:r>
+        <w:rPr>
+          <w:rFonts w:eastAsiaTheme="minorEastAsia"/>
+          <w:b/>
+          <w:bCs/>
+          <w:lang w:val="en-US"/>
+        </w:rPr>
+        <w:t>kann</w:t>
+      </w:r>
+      <w:proofErr w:type="spellEnd"/>
+      <w:r>
+        <w:rPr>
+          <w:rFonts w:eastAsiaTheme="minorEastAsia"/>
+          <w:b/>
+          <w:bCs/>
+          <w:lang w:val="en-US"/>
+        </w:rPr>
+        <w:t>.</w:t>
+      </w:r>
+      <w:r>
+        <w:rPr>
+          <w:rFonts w:eastAsiaTheme="minorEastAsia"/>
+          <w:b/>
+          <w:bCs/>
+          <w:lang w:val="en-US"/>
+        </w:rPr>
+        <w:t xml:space="preserve"> Dazu ben</w:t>
+      </w:r>
+      <w:proofErr w:type="spellStart"/>
+      <w:r>
+        <w:rPr>
+          <w:rFonts w:eastAsiaTheme="minorEastAsia"/>
+          <w:b/>
+          <w:bCs/>
+        </w:rPr>
+        <w:t>ötigt</w:t>
+      </w:r>
+      <w:proofErr w:type="spellEnd"/>
+      <w:r>
+        <w:rPr>
+          <w:rFonts w:eastAsiaTheme="minorEastAsia"/>
+          <w:b/>
+          <w:bCs/>
+        </w:rPr>
+        <w:t xml:space="preserve"> es also die Winkel, </w:t>
+      </w:r>
+      <w:proofErr w:type="spellStart"/>
+      <w:r>
+        <w:rPr>
+          <w:rFonts w:eastAsiaTheme="minorEastAsia"/>
+          <w:b/>
+          <w:bCs/>
+          <w:lang w:val="en-US"/>
+        </w:rPr>
+        <w:t>zwischen</w:t>
+      </w:r>
+      <w:proofErr w:type="spellEnd"/>
+      <w:r>
+        <w:rPr>
+          <w:rFonts w:eastAsiaTheme="minorEastAsia"/>
+          <w:b/>
+          <w:bCs/>
+          <w:lang w:val="en-US"/>
+        </w:rPr>
+        <w:t xml:space="preserve"> dem </w:t>
+      </w:r>
+      <w:proofErr w:type="spellStart"/>
+      <w:r>
+        <w:rPr>
+          <w:rFonts w:eastAsiaTheme="minorEastAsia"/>
+          <w:b/>
+          <w:bCs/>
+          <w:lang w:val="en-US"/>
+        </w:rPr>
+        <w:t>Blickrichtungsvektor</w:t>
+      </w:r>
+      <w:proofErr w:type="spellEnd"/>
+      <w:r>
+        <w:rPr>
+          <w:rFonts w:eastAsiaTheme="minorEastAsia"/>
+          <w:b/>
+          <w:bCs/>
+          <w:lang w:val="en-US"/>
+        </w:rPr>
+        <w:t xml:space="preserve"> und die </w:t>
+      </w:r>
+      <w:proofErr w:type="spellStart"/>
+      <w:r>
+        <w:rPr>
+          <w:rFonts w:eastAsiaTheme="minorEastAsia"/>
+          <w:b/>
+          <w:bCs/>
+          <w:lang w:val="en-US"/>
+        </w:rPr>
+        <w:t>gew</w:t>
+      </w:r>
+      <w:r>
+        <w:rPr>
+          <w:rFonts w:eastAsiaTheme="minorEastAsia"/>
+          <w:b/>
+          <w:bCs/>
+        </w:rPr>
+        <w:t>ünschte</w:t>
+      </w:r>
+      <w:proofErr w:type="spellEnd"/>
+      <w:r>
+        <w:rPr>
+          <w:rFonts w:eastAsiaTheme="minorEastAsia"/>
+          <w:b/>
+          <w:bCs/>
+        </w:rPr>
+        <w:t xml:space="preserve"> </w:t>
+      </w:r>
+      <w:proofErr w:type="spellStart"/>
+      <w:r>
+        <w:rPr>
+          <w:rFonts w:eastAsiaTheme="minorEastAsia"/>
+          <w:b/>
+          <w:bCs/>
+        </w:rPr>
+        <w:t>größe</w:t>
+      </w:r>
+      <w:proofErr w:type="spellEnd"/>
+      <w:r>
+        <w:rPr>
+          <w:rFonts w:eastAsiaTheme="minorEastAsia"/>
+          <w:b/>
+          <w:bCs/>
+        </w:rPr>
+        <w:t xml:space="preserve">, der Ansichtsebene. </w:t>
+      </w:r>
+      <w:proofErr w:type="spellStart"/>
+      <w:r>
+        <w:rPr>
+          <w:rFonts w:eastAsiaTheme="minorEastAsia"/>
+          <w:b/>
+          <w:bCs/>
+        </w:rPr>
+        <w:t>Zusät</w:t>
+      </w:r>
+      <w:r>
+        <w:rPr>
+          <w:rFonts w:eastAsiaTheme="minorEastAsia"/>
+          <w:b/>
+          <w:bCs/>
+          <w:lang w:val="en-US"/>
+        </w:rPr>
+        <w:t>zlich</w:t>
+      </w:r>
+      <w:proofErr w:type="spellEnd"/>
+      <w:r>
+        <w:rPr>
+          <w:rFonts w:eastAsiaTheme="minorEastAsia"/>
+          <w:b/>
+          <w:bCs/>
+          <w:lang w:val="en-US"/>
+        </w:rPr>
+        <w:t xml:space="preserve"> </w:t>
+      </w:r>
+      <w:proofErr w:type="spellStart"/>
+      <w:r>
+        <w:rPr>
+          <w:rFonts w:eastAsiaTheme="minorEastAsia"/>
+          <w:b/>
+          <w:bCs/>
+          <w:lang w:val="en-US"/>
+        </w:rPr>
+        <w:t>braucht</w:t>
+      </w:r>
+      <w:proofErr w:type="spellEnd"/>
+      <w:r>
+        <w:rPr>
+          <w:rFonts w:eastAsiaTheme="minorEastAsia"/>
+          <w:b/>
+          <w:bCs/>
+          <w:lang w:val="en-US"/>
+        </w:rPr>
+        <w:t xml:space="preserve"> es </w:t>
+      </w:r>
+      <w:proofErr w:type="spellStart"/>
+      <w:r>
+        <w:rPr>
+          <w:rFonts w:eastAsiaTheme="minorEastAsia"/>
+          <w:b/>
+          <w:bCs/>
+          <w:lang w:val="en-US"/>
+        </w:rPr>
+        <w:t>auch</w:t>
+      </w:r>
+      <w:proofErr w:type="spellEnd"/>
+      <w:r>
+        <w:rPr>
+          <w:rFonts w:eastAsiaTheme="minorEastAsia"/>
+          <w:b/>
+          <w:bCs/>
+          <w:lang w:val="en-US"/>
+        </w:rPr>
+        <w:t xml:space="preserve"> die </w:t>
+      </w:r>
+      <w:proofErr w:type="spellStart"/>
+      <w:r>
+        <w:rPr>
+          <w:rFonts w:eastAsiaTheme="minorEastAsia"/>
+          <w:b/>
+          <w:bCs/>
+          <w:lang w:val="en-US"/>
+        </w:rPr>
+        <w:t>gew</w:t>
+      </w:r>
+      <w:r>
+        <w:rPr>
+          <w:rFonts w:eastAsiaTheme="minorEastAsia"/>
+          <w:b/>
+          <w:bCs/>
+        </w:rPr>
+        <w:t>ünschten</w:t>
+      </w:r>
+      <w:proofErr w:type="spellEnd"/>
+      <w:r>
+        <w:rPr>
+          <w:rFonts w:eastAsiaTheme="minorEastAsia"/>
+          <w:b/>
+          <w:bCs/>
+        </w:rPr>
+        <w:t xml:space="preserve"> Größen oder </w:t>
+      </w:r>
+      <w:proofErr w:type="spellStart"/>
+      <w:r>
+        <w:rPr>
+          <w:rFonts w:eastAsiaTheme="minorEastAsia"/>
+          <w:b/>
+          <w:bCs/>
+        </w:rPr>
+        <w:t>Dinstanzen</w:t>
+      </w:r>
+      <w:proofErr w:type="spellEnd"/>
+      <w:r>
+        <w:rPr>
+          <w:rFonts w:eastAsiaTheme="minorEastAsia"/>
+          <w:b/>
+          <w:bCs/>
+        </w:rPr>
+        <w:t xml:space="preserve"> zwischen den </w:t>
+      </w:r>
+      <w:r>
+        <w:rPr>
+          <w:rFonts w:eastAsiaTheme="minorEastAsia"/>
+          <w:b/>
+          <w:bCs/>
+          <w:lang w:val="en-US"/>
+        </w:rPr>
+        <w:t>“Clipping-</w:t>
+      </w:r>
+      <w:proofErr w:type="spellStart"/>
+      <w:r>
+        <w:rPr>
+          <w:rFonts w:eastAsiaTheme="minorEastAsia"/>
+          <w:b/>
+          <w:bCs/>
+          <w:lang w:val="en-US"/>
+        </w:rPr>
+        <w:t>Ebenen</w:t>
+      </w:r>
+      <w:proofErr w:type="spellEnd"/>
+      <w:r>
+        <w:rPr>
+          <w:rFonts w:eastAsiaTheme="minorEastAsia"/>
+          <w:b/>
+          <w:bCs/>
+          <w:lang w:val="en-US"/>
+        </w:rPr>
+        <w:t>”.</w:t>
+      </w:r>
+      <w:r>
+        <w:rPr>
+          <w:rFonts w:eastAsiaTheme="minorEastAsia"/>
+          <w:b/>
+          <w:bCs/>
+        </w:rPr>
+        <w:t xml:space="preserve"> </w:t>
+      </w:r>
     </w:p>
     <w:p>
       <w:pPr>

</xml_diff>